<commit_message>
update doc for 23.0.0.2
</commit_message>
<xml_diff>
--- a/docs/Liberty server installation README.docx
+++ b/docs/Liberty server installation README.docx
@@ -36,13 +36,13 @@
       <w:r>
         <w:rPr>
           <w:rFonts w:ascii="IBM Plex Mono" w:hAnsi="IBM Plex Mono"/>
-          <w:color w:val="161616"/>
+          <w:color w:val="525252"/>
           <w:spacing w:val="2"/>
           <w:sz w:val="21"/>
           <w:szCs w:val="21"/>
-          <w:shd w:val="clear" w:color="auto" w:fill="E5E5E5"/>
-        </w:rPr>
-        <w:t>WebSphere Liberty Web Profile 8 22.0.0.11</w:t>
+          <w:shd w:val="clear" w:color="auto" w:fill="F4F4F4"/>
+        </w:rPr>
+        <w:t>WebSphere Liberty Web Profile 8 23.0.0.2</w:t>
       </w:r>
     </w:p>
     <w:p/>
@@ -171,6 +171,16 @@
         <w:lastRenderedPageBreak/>
         <w:t>Setup a Liberty server runtime environment in eclipse</w:t>
       </w:r>
+      <w:r>
+        <w:t>,</w:t>
+      </w:r>
+    </w:p>
+    <w:p>
+      <w:r>
+        <w:t>Below is for 22.0.0.11 sample which is same as any newer version of WLP.</w:t>
+      </w:r>
+      <w:bookmarkStart w:id="0" w:name="_GoBack"/>
+      <w:bookmarkEnd w:id="0"/>
     </w:p>
     <w:p>
       <w:r>
@@ -444,8 +454,6 @@
         <w:lastRenderedPageBreak/>
         <w:t>Comment out the first line since it is not needed any more after the default key-store has been created from previous screen shot.</w:t>
       </w:r>
-      <w:bookmarkStart w:id="0" w:name="_GoBack"/>
-      <w:bookmarkEnd w:id="0"/>
     </w:p>
     <w:p>
       <w:r>

</xml_diff>

<commit_message>
Feat/code engine integration (#272)
* initial

* update doc for 23.0.0.2
</commit_message>
<xml_diff>
--- a/docs/Liberty server installation README.docx
+++ b/docs/Liberty server installation README.docx
@@ -36,13 +36,13 @@
       <w:r>
         <w:rPr>
           <w:rFonts w:ascii="IBM Plex Mono" w:hAnsi="IBM Plex Mono"/>
-          <w:color w:val="161616"/>
+          <w:color w:val="525252"/>
           <w:spacing w:val="2"/>
           <w:sz w:val="21"/>
           <w:szCs w:val="21"/>
-          <w:shd w:val="clear" w:color="auto" w:fill="E5E5E5"/>
-        </w:rPr>
-        <w:t>WebSphere Liberty Web Profile 8 22.0.0.11</w:t>
+          <w:shd w:val="clear" w:color="auto" w:fill="F4F4F4"/>
+        </w:rPr>
+        <w:t>WebSphere Liberty Web Profile 8 23.0.0.2</w:t>
       </w:r>
     </w:p>
     <w:p/>
@@ -171,6 +171,16 @@
         <w:lastRenderedPageBreak/>
         <w:t>Setup a Liberty server runtime environment in eclipse</w:t>
       </w:r>
+      <w:r>
+        <w:t>,</w:t>
+      </w:r>
+    </w:p>
+    <w:p>
+      <w:r>
+        <w:t>Below is for 22.0.0.11 sample which is same as any newer version of WLP.</w:t>
+      </w:r>
+      <w:bookmarkStart w:id="0" w:name="_GoBack"/>
+      <w:bookmarkEnd w:id="0"/>
     </w:p>
     <w:p>
       <w:r>
@@ -444,8 +454,6 @@
         <w:lastRenderedPageBreak/>
         <w:t>Comment out the first line since it is not needed any more after the default key-store has been created from previous screen shot.</w:t>
       </w:r>
-      <w:bookmarkStart w:id="0" w:name="_GoBack"/>
-      <w:bookmarkEnd w:id="0"/>
     </w:p>
     <w:p>
       <w:r>

</xml_diff>